<commit_message>
fix marc's current and pending
</commit_message>
<xml_diff>
--- a/Current_and_Pending_MSD.docx
+++ b/Current_and_Pending_MSD.docx
@@ -1,6 +1,6 @@
 
 <file path=word/document.xml><?xml version="1.0" encoding="utf-8"?>
-<w:document xmlns:wpc="http://schemas.microsoft.com/office/word/2010/wordprocessingCanvas" xmlns:mo="http://schemas.microsoft.com/office/mac/office/2008/main" xmlns:mc="http://schemas.openxmlformats.org/markup-compatibility/2006" xmlns:mv="urn:schemas-microsoft-com:mac:vml" xmlns:o="urn:schemas-microsoft-com:office:office" xmlns:r="http://schemas.openxmlformats.org/officeDocument/2006/relationships" xmlns:m="http://schemas.openxmlformats.org/officeDocument/2006/math" xmlns:v="urn:schemas-microsoft-com:vml" xmlns:wp14="http://schemas.microsoft.com/office/word/2010/wordprocessingDrawing" xmlns:wp="http://schemas.openxmlformats.org/drawingml/2006/wordprocessingDrawing" xmlns:w10="urn:schemas-microsoft-com:office:word" xmlns:w="http://schemas.openxmlformats.org/wordprocessingml/2006/main" xmlns:w14="http://schemas.microsoft.com/office/word/2010/wordml" xmlns:wpg="http://schemas.microsoft.com/office/word/2010/wordprocessingGroup" xmlns:wpi="http://schemas.microsoft.com/office/word/2010/wordprocessingInk" xmlns:wne="http://schemas.microsoft.com/office/word/2006/wordml" xmlns:wps="http://schemas.microsoft.com/office/word/2010/wordprocessingShape" mc:Ignorable="w14 wp14">
+<w:document xmlns:ve="http://schemas.openxmlformats.org/markup-compatibility/2006" xmlns:o="urn:schemas-microsoft-com:office:office" xmlns:r="http://schemas.openxmlformats.org/officeDocument/2006/relationships" xmlns:m="http://schemas.openxmlformats.org/officeDocument/2006/math" xmlns:v="urn:schemas-microsoft-com:vml" xmlns:wp="http://schemas.openxmlformats.org/drawingml/2006/wordprocessingDrawing" xmlns:w10="urn:schemas-microsoft-com:office:word" xmlns:w="http://schemas.openxmlformats.org/wordprocessingml/2006/main" xmlns:wne="http://schemas.microsoft.com/office/word/2006/wordml">
   <w:body>
     <w:p>
       <w:pPr>
@@ -317,7 +317,7 @@
           <w:color w:val="000000"/>
         </w:rPr>
         <w:tab/>
-        <w:t>25</w:t>
+        <w:t>20</w:t>
       </w:r>
       <w:r>
         <w:rPr>
@@ -465,7 +465,7 @@
         <w:rPr>
           <w:color w:val="000000"/>
         </w:rPr>
-        <w:t>0</w:t>
+        <w:t>5</w:t>
       </w:r>
       <w:r>
         <w:rPr>
@@ -498,7 +498,7 @@
         <w:rPr>
           <w:color w:val="000000"/>
         </w:rPr>
-        <w:t xml:space="preserve"> 1, 2011 – August 31, 2014</w:t>
+        <w:t xml:space="preserve"> 1, 2011 – September 30, 2013</w:t>
       </w:r>
     </w:p>
     <w:p>
@@ -558,7 +558,7 @@
         <w:rPr>
           <w:color w:val="000000"/>
         </w:rPr>
-        <w:t xml:space="preserve"> -- ASCR</w:t>
+        <w:t xml:space="preserve"> -- EM</w:t>
       </w:r>
     </w:p>
     <w:p>
@@ -814,7 +814,7 @@
 </file>
 
 <file path=word/numbering.xml><?xml version="1.0" encoding="utf-8"?>
-<w:numbering xmlns:wpc="http://schemas.microsoft.com/office/word/2010/wordprocessingCanvas" xmlns:mo="http://schemas.microsoft.com/office/mac/office/2008/main" xmlns:mc="http://schemas.openxmlformats.org/markup-compatibility/2006" xmlns:mv="urn:schemas-microsoft-com:mac:vml" xmlns:o="urn:schemas-microsoft-com:office:office" xmlns:r="http://schemas.openxmlformats.org/officeDocument/2006/relationships" xmlns:m="http://schemas.openxmlformats.org/officeDocument/2006/math" xmlns:v="urn:schemas-microsoft-com:vml" xmlns:wp14="http://schemas.microsoft.com/office/word/2010/wordprocessingDrawing" xmlns:wp="http://schemas.openxmlformats.org/drawingml/2006/wordprocessingDrawing" xmlns:w10="urn:schemas-microsoft-com:office:word" xmlns:w="http://schemas.openxmlformats.org/wordprocessingml/2006/main" xmlns:w14="http://schemas.microsoft.com/office/word/2010/wordml" xmlns:wpg="http://schemas.microsoft.com/office/word/2010/wordprocessingGroup" xmlns:wpi="http://schemas.microsoft.com/office/word/2010/wordprocessingInk" xmlns:wne="http://schemas.microsoft.com/office/word/2006/wordml" xmlns:wps="http://schemas.microsoft.com/office/word/2010/wordprocessingShape" mc:Ignorable="w14 wp14">
+<w:numbering xmlns:ve="http://schemas.openxmlformats.org/markup-compatibility/2006" xmlns:o="urn:schemas-microsoft-com:office:office" xmlns:r="http://schemas.openxmlformats.org/officeDocument/2006/relationships" xmlns:m="http://schemas.openxmlformats.org/officeDocument/2006/math" xmlns:v="urn:schemas-microsoft-com:vml" xmlns:wp="http://schemas.openxmlformats.org/drawingml/2006/wordprocessingDrawing" xmlns:w10="urn:schemas-microsoft-com:office:word" xmlns:w="http://schemas.openxmlformats.org/wordprocessingml/2006/main" xmlns:wne="http://schemas.microsoft.com/office/word/2006/wordml">
   <w:abstractNum w:abstractNumId="0">
     <w:nsid w:val="00000001"/>
     <w:multiLevelType w:val="multilevel"/>
@@ -935,7 +935,7 @@
 </file>
 
 <file path=word/styles.xml><?xml version="1.0" encoding="utf-8"?>
-<w:styles xmlns:mc="http://schemas.openxmlformats.org/markup-compatibility/2006" xmlns:r="http://schemas.openxmlformats.org/officeDocument/2006/relationships" xmlns:w="http://schemas.openxmlformats.org/wordprocessingml/2006/main" xmlns:w14="http://schemas.microsoft.com/office/word/2010/wordml" mc:Ignorable="w14">
+<w:styles xmlns:r="http://schemas.openxmlformats.org/officeDocument/2006/relationships" xmlns:w="http://schemas.openxmlformats.org/wordprocessingml/2006/main">
   <w:docDefaults>
     <w:rPrDefault>
       <w:rPr>
@@ -945,7 +945,7 @@
     </w:rPrDefault>
     <w:pPrDefault/>
   </w:docDefaults>
-  <w:latentStyles w:defLockedState="0" w:defUIPriority="99" w:defSemiHidden="1" w:defUnhideWhenUsed="1" w:defQFormat="0" w:count="276">
+  <w:latentStyles w:defLockedState="0" w:defUIPriority="99" w:defSemiHidden="1" w:defUnhideWhenUsed="1" w:defQFormat="0" w:count="267">
     <w:lsdException w:name="Normal" w:semiHidden="0" w:uiPriority="0" w:unhideWhenUsed="0" w:qFormat="1"/>
     <w:lsdException w:name="heading 1" w:semiHidden="0" w:uiPriority="9" w:unhideWhenUsed="0" w:qFormat="1"/>
     <w:lsdException w:name="heading 2" w:semiHidden="0" w:uiPriority="9" w:unhideWhenUsed="0" w:qFormat="1"/>
@@ -1280,6 +1280,7 @@
     <w:uiPriority w:val="99"/>
     <w:semiHidden/>
     <w:unhideWhenUsed/>
+    <w:qFormat/>
     <w:tblPr>
       <w:tblInd w:w="0" w:type="dxa"/>
       <w:tblCellMar>

</xml_diff>